<commit_message>
more reference is added
</commit_message>
<xml_diff>
--- a/node_reference/node_learning.docx
+++ b/node_reference/node_learning.docx
@@ -709,8 +709,6 @@
           </wp:inline>
         </w:drawing>
       </w:r>
-      <w:bookmarkStart w:id="0" w:name="_GoBack"/>
-      <w:bookmarkEnd w:id="0"/>
     </w:p>
     <w:p>
       <w:pPr>
@@ -775,6 +773,356 @@
       </w:r>
     </w:p>
     <w:p>
+      <w:r>
+        <w:rPr>
+          <w:noProof/>
+        </w:rPr>
+        <w:drawing>
+          <wp:inline distT="0" distB="0" distL="0" distR="0" wp14:anchorId="35ED8700" wp14:editId="7460E429">
+            <wp:extent cx="5934075" cy="981075"/>
+            <wp:effectExtent l="0" t="0" r="9525" b="9525"/>
+            <wp:docPr id="1" name="Picture 1"/>
+            <wp:cNvGraphicFramePr>
+              <a:graphicFrameLocks xmlns:a="http://schemas.openxmlformats.org/drawingml/2006/main" noChangeAspect="1"/>
+            </wp:cNvGraphicFramePr>
+            <a:graphic xmlns:a="http://schemas.openxmlformats.org/drawingml/2006/main">
+              <a:graphicData uri="http://schemas.openxmlformats.org/drawingml/2006/picture">
+                <pic:pic xmlns:pic="http://schemas.openxmlformats.org/drawingml/2006/picture">
+                  <pic:nvPicPr>
+                    <pic:cNvPr id="0" name="Picture 1"/>
+                    <pic:cNvPicPr>
+                      <a:picLocks noChangeAspect="1" noChangeArrowheads="1"/>
+                    </pic:cNvPicPr>
+                  </pic:nvPicPr>
+                  <pic:blipFill>
+                    <a:blip r:embed="rId19">
+                      <a:extLst>
+                        <a:ext uri="{28A0092B-C50C-407E-A947-70E740481C1C}">
+                          <a14:useLocalDpi xmlns:a14="http://schemas.microsoft.com/office/drawing/2010/main" val="0"/>
+                        </a:ext>
+                      </a:extLst>
+                    </a:blip>
+                    <a:srcRect/>
+                    <a:stretch>
+                      <a:fillRect/>
+                    </a:stretch>
+                  </pic:blipFill>
+                  <pic:spPr bwMode="auto">
+                    <a:xfrm>
+                      <a:off x="0" y="0"/>
+                      <a:ext cx="5934075" cy="981075"/>
+                    </a:xfrm>
+                    <a:prstGeom prst="rect">
+                      <a:avLst/>
+                    </a:prstGeom>
+                    <a:noFill/>
+                    <a:ln>
+                      <a:noFill/>
+                    </a:ln>
+                  </pic:spPr>
+                </pic:pic>
+              </a:graphicData>
+            </a:graphic>
+          </wp:inline>
+        </w:drawing>
+      </w:r>
+    </w:p>
+    <w:p/>
+    <w:p>
+      <w:r>
+        <w:rPr>
+          <w:noProof/>
+        </w:rPr>
+        <w:drawing>
+          <wp:inline distT="0" distB="0" distL="0" distR="0" wp14:anchorId="441DFEF1" wp14:editId="4DCA3BBE">
+            <wp:extent cx="5962650" cy="1581150"/>
+            <wp:effectExtent l="0" t="0" r="0" b="0"/>
+            <wp:docPr id="3" name="Picture 3"/>
+            <wp:cNvGraphicFramePr>
+              <a:graphicFrameLocks xmlns:a="http://schemas.openxmlformats.org/drawingml/2006/main" noChangeAspect="1"/>
+            </wp:cNvGraphicFramePr>
+            <a:graphic xmlns:a="http://schemas.openxmlformats.org/drawingml/2006/main">
+              <a:graphicData uri="http://schemas.openxmlformats.org/drawingml/2006/picture">
+                <pic:pic xmlns:pic="http://schemas.openxmlformats.org/drawingml/2006/picture">
+                  <pic:nvPicPr>
+                    <pic:cNvPr id="0" name="Picture 2"/>
+                    <pic:cNvPicPr>
+                      <a:picLocks noChangeAspect="1" noChangeArrowheads="1"/>
+                    </pic:cNvPicPr>
+                  </pic:nvPicPr>
+                  <pic:blipFill>
+                    <a:blip r:embed="rId20">
+                      <a:extLst>
+                        <a:ext uri="{28A0092B-C50C-407E-A947-70E740481C1C}">
+                          <a14:useLocalDpi xmlns:a14="http://schemas.microsoft.com/office/drawing/2010/main" val="0"/>
+                        </a:ext>
+                      </a:extLst>
+                    </a:blip>
+                    <a:srcRect/>
+                    <a:stretch>
+                      <a:fillRect/>
+                    </a:stretch>
+                  </pic:blipFill>
+                  <pic:spPr bwMode="auto">
+                    <a:xfrm>
+                      <a:off x="0" y="0"/>
+                      <a:ext cx="5962650" cy="1581150"/>
+                    </a:xfrm>
+                    <a:prstGeom prst="rect">
+                      <a:avLst/>
+                    </a:prstGeom>
+                    <a:noFill/>
+                    <a:ln>
+                      <a:noFill/>
+                    </a:ln>
+                  </pic:spPr>
+                </pic:pic>
+              </a:graphicData>
+            </a:graphic>
+          </wp:inline>
+        </w:drawing>
+      </w:r>
+    </w:p>
+    <w:p>
+      <w:hyperlink r:id="rId21" w:anchor="static-method-create" w:history="1">
+        <w:r>
+          <w:rPr>
+            <w:rStyle w:val="Hyperlink"/>
+            <w:rFonts w:ascii="Segoe UI" w:hAnsi="Segoe UI" w:cs="Segoe UI"/>
+            <w:color w:val="0366D6"/>
+            <w:sz w:val="21"/>
+            <w:szCs w:val="21"/>
+            <w:shd w:val="clear" w:color="auto" w:fill="FFFFFF"/>
+          </w:rPr>
+          <w:t>http://docs.sequelizejs.com/class/lib/model.js~Model.html#static-method-create</w:t>
+        </w:r>
+      </w:hyperlink>
+    </w:p>
+    <w:p>
+      <w:r>
+        <w:rPr>
+          <w:noProof/>
+        </w:rPr>
+        <w:drawing>
+          <wp:inline distT="0" distB="0" distL="0" distR="0" wp14:anchorId="6262B9D8" wp14:editId="00807ACD">
+            <wp:extent cx="5724525" cy="1171575"/>
+            <wp:effectExtent l="0" t="0" r="9525" b="9525"/>
+            <wp:docPr id="5" name="Picture 5"/>
+            <wp:cNvGraphicFramePr>
+              <a:graphicFrameLocks xmlns:a="http://schemas.openxmlformats.org/drawingml/2006/main" noChangeAspect="1"/>
+            </wp:cNvGraphicFramePr>
+            <a:graphic xmlns:a="http://schemas.openxmlformats.org/drawingml/2006/main">
+              <a:graphicData uri="http://schemas.openxmlformats.org/drawingml/2006/picture">
+                <pic:pic xmlns:pic="http://schemas.openxmlformats.org/drawingml/2006/picture">
+                  <pic:nvPicPr>
+                    <pic:cNvPr id="0" name="Picture 3"/>
+                    <pic:cNvPicPr>
+                      <a:picLocks noChangeAspect="1" noChangeArrowheads="1"/>
+                    </pic:cNvPicPr>
+                  </pic:nvPicPr>
+                  <pic:blipFill>
+                    <a:blip r:embed="rId22">
+                      <a:extLst>
+                        <a:ext uri="{28A0092B-C50C-407E-A947-70E740481C1C}">
+                          <a14:useLocalDpi xmlns:a14="http://schemas.microsoft.com/office/drawing/2010/main" val="0"/>
+                        </a:ext>
+                      </a:extLst>
+                    </a:blip>
+                    <a:srcRect/>
+                    <a:stretch>
+                      <a:fillRect/>
+                    </a:stretch>
+                  </pic:blipFill>
+                  <pic:spPr bwMode="auto">
+                    <a:xfrm>
+                      <a:off x="0" y="0"/>
+                      <a:ext cx="5724525" cy="1171575"/>
+                    </a:xfrm>
+                    <a:prstGeom prst="rect">
+                      <a:avLst/>
+                    </a:prstGeom>
+                    <a:noFill/>
+                    <a:ln>
+                      <a:noFill/>
+                    </a:ln>
+                  </pic:spPr>
+                </pic:pic>
+              </a:graphicData>
+            </a:graphic>
+          </wp:inline>
+        </w:drawing>
+      </w:r>
+    </w:p>
+    <w:p/>
+    <w:p>
+      <w:r>
+        <w:rPr>
+          <w:noProof/>
+        </w:rPr>
+        <w:drawing>
+          <wp:inline distT="0" distB="0" distL="0" distR="0" wp14:anchorId="5BF3AA17" wp14:editId="2DD12739">
+            <wp:extent cx="4962525" cy="1285875"/>
+            <wp:effectExtent l="0" t="0" r="9525" b="9525"/>
+            <wp:docPr id="6" name="Picture 6"/>
+            <wp:cNvGraphicFramePr>
+              <a:graphicFrameLocks xmlns:a="http://schemas.openxmlformats.org/drawingml/2006/main" noChangeAspect="1"/>
+            </wp:cNvGraphicFramePr>
+            <a:graphic xmlns:a="http://schemas.openxmlformats.org/drawingml/2006/main">
+              <a:graphicData uri="http://schemas.openxmlformats.org/drawingml/2006/picture">
+                <pic:pic xmlns:pic="http://schemas.openxmlformats.org/drawingml/2006/picture">
+                  <pic:nvPicPr>
+                    <pic:cNvPr id="0" name="Picture 4"/>
+                    <pic:cNvPicPr>
+                      <a:picLocks noChangeAspect="1" noChangeArrowheads="1"/>
+                    </pic:cNvPicPr>
+                  </pic:nvPicPr>
+                  <pic:blipFill>
+                    <a:blip r:embed="rId23">
+                      <a:extLst>
+                        <a:ext uri="{28A0092B-C50C-407E-A947-70E740481C1C}">
+                          <a14:useLocalDpi xmlns:a14="http://schemas.microsoft.com/office/drawing/2010/main" val="0"/>
+                        </a:ext>
+                      </a:extLst>
+                    </a:blip>
+                    <a:srcRect/>
+                    <a:stretch>
+                      <a:fillRect/>
+                    </a:stretch>
+                  </pic:blipFill>
+                  <pic:spPr bwMode="auto">
+                    <a:xfrm>
+                      <a:off x="0" y="0"/>
+                      <a:ext cx="4962525" cy="1285875"/>
+                    </a:xfrm>
+                    <a:prstGeom prst="rect">
+                      <a:avLst/>
+                    </a:prstGeom>
+                    <a:noFill/>
+                    <a:ln>
+                      <a:noFill/>
+                    </a:ln>
+                  </pic:spPr>
+                </pic:pic>
+              </a:graphicData>
+            </a:graphic>
+          </wp:inline>
+        </w:drawing>
+      </w:r>
+    </w:p>
+    <w:p/>
+    <w:p>
+      <w:r>
+        <w:rPr>
+          <w:noProof/>
+        </w:rPr>
+        <w:lastRenderedPageBreak/>
+        <w:drawing>
+          <wp:inline distT="0" distB="0" distL="0" distR="0" wp14:anchorId="4BDA861B" wp14:editId="19578FD4">
+            <wp:extent cx="5457825" cy="1247775"/>
+            <wp:effectExtent l="0" t="0" r="9525" b="9525"/>
+            <wp:docPr id="2" name="Picture 2"/>
+            <wp:cNvGraphicFramePr>
+              <a:graphicFrameLocks xmlns:a="http://schemas.openxmlformats.org/drawingml/2006/main" noChangeAspect="1"/>
+            </wp:cNvGraphicFramePr>
+            <a:graphic xmlns:a="http://schemas.openxmlformats.org/drawingml/2006/main">
+              <a:graphicData uri="http://schemas.openxmlformats.org/drawingml/2006/picture">
+                <pic:pic xmlns:pic="http://schemas.openxmlformats.org/drawingml/2006/picture">
+                  <pic:nvPicPr>
+                    <pic:cNvPr id="0" name="Picture 5"/>
+                    <pic:cNvPicPr>
+                      <a:picLocks noChangeAspect="1" noChangeArrowheads="1"/>
+                    </pic:cNvPicPr>
+                  </pic:nvPicPr>
+                  <pic:blipFill>
+                    <a:blip r:embed="rId24">
+                      <a:extLst>
+                        <a:ext uri="{28A0092B-C50C-407E-A947-70E740481C1C}">
+                          <a14:useLocalDpi xmlns:a14="http://schemas.microsoft.com/office/drawing/2010/main" val="0"/>
+                        </a:ext>
+                      </a:extLst>
+                    </a:blip>
+                    <a:srcRect/>
+                    <a:stretch>
+                      <a:fillRect/>
+                    </a:stretch>
+                  </pic:blipFill>
+                  <pic:spPr bwMode="auto">
+                    <a:xfrm>
+                      <a:off x="0" y="0"/>
+                      <a:ext cx="5457825" cy="1247775"/>
+                    </a:xfrm>
+                    <a:prstGeom prst="rect">
+                      <a:avLst/>
+                    </a:prstGeom>
+                    <a:noFill/>
+                    <a:ln>
+                      <a:noFill/>
+                    </a:ln>
+                  </pic:spPr>
+                </pic:pic>
+              </a:graphicData>
+            </a:graphic>
+          </wp:inline>
+        </w:drawing>
+      </w:r>
+    </w:p>
+    <w:p/>
+    <w:p>
+      <w:r>
+        <w:rPr>
+          <w:noProof/>
+        </w:rPr>
+        <w:drawing>
+          <wp:inline distT="0" distB="0" distL="0" distR="0" wp14:anchorId="4F357F92" wp14:editId="526BEFC9">
+            <wp:extent cx="5562600" cy="1152525"/>
+            <wp:effectExtent l="0" t="0" r="0" b="9525"/>
+            <wp:docPr id="4" name="Picture 4"/>
+            <wp:cNvGraphicFramePr>
+              <a:graphicFrameLocks xmlns:a="http://schemas.openxmlformats.org/drawingml/2006/main" noChangeAspect="1"/>
+            </wp:cNvGraphicFramePr>
+            <a:graphic xmlns:a="http://schemas.openxmlformats.org/drawingml/2006/main">
+              <a:graphicData uri="http://schemas.openxmlformats.org/drawingml/2006/picture">
+                <pic:pic xmlns:pic="http://schemas.openxmlformats.org/drawingml/2006/picture">
+                  <pic:nvPicPr>
+                    <pic:cNvPr id="0" name="Picture 6"/>
+                    <pic:cNvPicPr>
+                      <a:picLocks noChangeAspect="1" noChangeArrowheads="1"/>
+                    </pic:cNvPicPr>
+                  </pic:nvPicPr>
+                  <pic:blipFill>
+                    <a:blip r:embed="rId25">
+                      <a:extLst>
+                        <a:ext uri="{28A0092B-C50C-407E-A947-70E740481C1C}">
+                          <a14:useLocalDpi xmlns:a14="http://schemas.microsoft.com/office/drawing/2010/main" val="0"/>
+                        </a:ext>
+                      </a:extLst>
+                    </a:blip>
+                    <a:srcRect/>
+                    <a:stretch>
+                      <a:fillRect/>
+                    </a:stretch>
+                  </pic:blipFill>
+                  <pic:spPr bwMode="auto">
+                    <a:xfrm>
+                      <a:off x="0" y="0"/>
+                      <a:ext cx="5562600" cy="1152525"/>
+                    </a:xfrm>
+                    <a:prstGeom prst="rect">
+                      <a:avLst/>
+                    </a:prstGeom>
+                    <a:noFill/>
+                    <a:ln>
+                      <a:noFill/>
+                    </a:ln>
+                  </pic:spPr>
+                </pic:pic>
+              </a:graphicData>
+            </a:graphic>
+          </wp:inline>
+        </w:drawing>
+      </w:r>
+    </w:p>
+    <w:p>
       <w:pPr>
         <w:pStyle w:val="ListParagraph"/>
         <w:ind w:left="2880"/>
@@ -812,6 +1160,7 @@
           <w:b/>
         </w:rPr>
       </w:pPr>
+      <w:bookmarkStart w:id="0" w:name="_GoBack"/>
       <w:r>
         <w:rPr>
           <w:b/>
@@ -819,6 +1168,7 @@
         <w:t>Code samples – best practices</w:t>
       </w:r>
     </w:p>
+    <w:bookmarkEnd w:id="0"/>
     <w:p>
       <w:pPr>
         <w:rPr>

</xml_diff>